<commit_message>
Update with sentiment data
</commit_message>
<xml_diff>
--- a/Results.docx
+++ b/Results.docx
@@ -519,6 +519,143 @@
           <w:rtl w:val="0"/>
         </w:rPr>
         <w:t>Afterwards we again perform our tests and this time we find two significant results, both German and French appear better than Swiss, while there is no difference between US and Swiss Products</w:t>
+      </w:r>
+    </w:p>
+    <w:p>
+      <w:pPr>
+        <w:pStyle w:val="Body"/>
+        <w:rPr>
+          <w:b w:val="1"/>
+          <w:bCs w:val="1"/>
+        </w:rPr>
+      </w:pPr>
+    </w:p>
+    <w:p>
+      <w:pPr>
+        <w:pStyle w:val="Body"/>
+        <w:rPr>
+          <w:b w:val="1"/>
+          <w:bCs w:val="1"/>
+        </w:rPr>
+      </w:pPr>
+      <w:r>
+        <w:rPr>
+          <w:b w:val="1"/>
+          <w:bCs w:val="1"/>
+          <w:rtl w:val="0"/>
+          <w:lang w:val="en-US"/>
+        </w:rPr>
+        <w:t>Comparison of Sentiment Data</w:t>
+      </w:r>
+    </w:p>
+    <w:p>
+      <w:pPr>
+        <w:pStyle w:val="Body"/>
+        <w:bidi w:val="0"/>
+      </w:pPr>
+      <w:r>
+        <w:rPr>
+          <w:rtl w:val="0"/>
+        </w:rPr>
+        <w:t xml:space="preserve">One additional metric that we can use is Sentiment Analysis on the Text of the reviews. We Analysed all reviews and even found out that there is some correlation between the Sentiment score of the review and the number of Starts awarded. While this is not a hard metric, it may give us an indication of the </w:t>
+      </w:r>
+      <w:r>
+        <w:rPr>
+          <w:rtl w:val="0"/>
+          <w:lang w:val="it-IT"/>
+        </w:rPr>
+        <w:t>attitude</w:t>
+      </w:r>
+      <w:r>
+        <w:rPr>
+          <w:rtl w:val="0"/>
+        </w:rPr>
+        <w:t xml:space="preserve"> of Consumers towards the different products. </w:t>
+      </w:r>
+    </w:p>
+    <w:p>
+      <w:pPr>
+        <w:pStyle w:val="Body"/>
+        <w:bidi w:val="0"/>
+      </w:pPr>
+      <w:r>
+        <w:rPr>
+          <w:rtl w:val="0"/>
+        </w:rPr>
+        <w:t xml:space="preserve">After analysing the data we found out the the sentiment score of Swiss Reviews is greater that the The Scores of US, French and German Reviews.  The </w:t>
+      </w:r>
+      <w:r>
+        <w:rPr>
+          <w:rtl w:val="0"/>
+          <w:lang w:val="de-DE"/>
+        </w:rPr>
+        <w:t>Mann</w:t>
+      </w:r>
+      <w:r>
+        <w:rPr>
+          <w:rtl w:val="0"/>
+        </w:rPr>
+        <w:t>–</w:t>
+      </w:r>
+      <w:r>
+        <w:rPr>
+          <w:rtl w:val="0"/>
+        </w:rPr>
+        <w:t>Whitney U</w:t>
+      </w:r>
+      <w:r>
+        <w:rPr>
+          <w:rtl w:val="0"/>
+        </w:rPr>
+        <w:t xml:space="preserve"> test showed statistical significances in all three tests. The mean of the Swiss reviews was 64.7 while the US, French and German Reviews had means of 59.1, 61.8 and 61.3 respectively. </w:t>
+      </w:r>
+    </w:p>
+    <w:p>
+      <w:pPr>
+        <w:pStyle w:val="Body"/>
+        <w:bidi w:val="0"/>
+      </w:pPr>
+      <w:r>
+        <w:rPr>
+          <w:rtl w:val="0"/>
+        </w:rPr>
+        <w:t xml:space="preserve">Additionally we grouped the data by product and in that case we can only show that Swiss products have a greater score than German and US products but a worse score then French Product. </w:t>
+      </w:r>
+    </w:p>
+    <w:p>
+      <w:pPr>
+        <w:pStyle w:val="Body"/>
+        <w:bidi w:val="0"/>
+      </w:pPr>
+    </w:p>
+    <w:p>
+      <w:pPr>
+        <w:pStyle w:val="Body"/>
+        <w:rPr>
+          <w:b w:val="1"/>
+          <w:bCs w:val="1"/>
+        </w:rPr>
+      </w:pPr>
+      <w:r>
+        <w:rPr>
+          <w:b w:val="1"/>
+          <w:bCs w:val="1"/>
+          <w:rtl w:val="0"/>
+          <w:lang w:val="en-US"/>
+        </w:rPr>
+        <w:t xml:space="preserve">Conclusion </w:t>
+      </w:r>
+    </w:p>
+    <w:p>
+      <w:pPr>
+        <w:pStyle w:val="Body"/>
+        <w:bidi w:val="0"/>
+      </w:pPr>
+      <w:r>
+        <w:rPr>
+          <w:rtl w:val="0"/>
+        </w:rPr>
+        <w:t>Or goal was to try multiple different methodologies and to see if there is some general pattern that would be present in all the experiments. While we did find some statistical significant results there was no pattern and in fact sometimes the results flip deepening on how you group the data. Furthermore even when there is a statistically significant difference the difference is generally small and only 1-3%, and can easily be due to our sampling.</w:t>
       </w:r>
     </w:p>
     <w:sectPr>

</xml_diff>